<commit_message>
Recursion continued,Sorting algos using recursion
</commit_message>
<xml_diff>
--- a/DSA.docx
+++ b/DSA.docx
@@ -65,28 +65,59 @@
           <w:sz w:val="28"/>
           <w:szCs w:val="28"/>
         </w:rPr>
-        <w:t xml:space="preserve"> / Use </w:t>
-      </w:r>
-      <w:proofErr w:type="gramStart"/>
-      <w:r>
-        <w:rPr>
-          <w:b/>
-          <w:bCs/>
-          <w:sz w:val="28"/>
-          <w:szCs w:val="28"/>
-        </w:rPr>
-        <w:t xml:space="preserve">Cases </w:t>
-      </w:r>
-      <w:r>
-        <w:rPr>
-          <w:b/>
-          <w:bCs/>
-          <w:sz w:val="28"/>
-          <w:szCs w:val="28"/>
-        </w:rPr>
-        <w:t>:</w:t>
-      </w:r>
-      <w:proofErr w:type="gramEnd"/>
+        <w:t xml:space="preserve"> / Use Cases </w:t>
+      </w:r>
+      <w:r>
+        <w:rPr>
+          <w:b/>
+          <w:bCs/>
+          <w:sz w:val="28"/>
+          <w:szCs w:val="28"/>
+        </w:rPr>
+        <w:t xml:space="preserve">: </w:t>
+      </w:r>
+      <w:r>
+        <w:rPr>
+          <w:sz w:val="28"/>
+          <w:szCs w:val="28"/>
+        </w:rPr>
+        <w:t>Maximum and Minimum Value , Search Space</w:t>
+      </w:r>
+      <w:r>
+        <w:rPr>
+          <w:sz w:val="28"/>
+          <w:szCs w:val="28"/>
+        </w:rPr>
+        <w:t xml:space="preserve"> , We can eliminate a Particular part by finding a temporary solution</w:t>
+      </w:r>
+    </w:p>
+    <w:p>
+      <w:pPr>
+        <w:rPr>
+          <w:b/>
+          <w:bCs/>
+          <w:sz w:val="28"/>
+          <w:szCs w:val="28"/>
+        </w:rPr>
+      </w:pPr>
+      <w:r>
+        <w:rPr>
+          <w:b/>
+          <w:bCs/>
+          <w:sz w:val="28"/>
+          <w:szCs w:val="28"/>
+        </w:rPr>
+        <w:t>Time Complexity</w:t>
+      </w:r>
+      <w:r>
+        <w:rPr>
+          <w:b/>
+          <w:bCs/>
+          <w:sz w:val="28"/>
+          <w:szCs w:val="28"/>
+        </w:rPr>
+        <w:t xml:space="preserve"> : O(nlogn)</w:t>
+      </w:r>
       <w:r>
         <w:rPr>
           <w:b/>
@@ -96,147 +127,35 @@
         </w:rPr>
         <w:t xml:space="preserve"> </w:t>
       </w:r>
-      <w:r>
-        <w:rPr>
-          <w:sz w:val="28"/>
-          <w:szCs w:val="28"/>
-        </w:rPr>
-        <w:t>Maximum and Minimum Value , Search Space</w:t>
-      </w:r>
-      <w:r>
-        <w:rPr>
-          <w:sz w:val="28"/>
-          <w:szCs w:val="28"/>
-        </w:rPr>
-        <w:t xml:space="preserve"> , We can eliminate a Particular part by finding a temporary solution</w:t>
-      </w:r>
-    </w:p>
-    <w:p>
-      <w:pPr>
-        <w:rPr>
-          <w:b/>
-          <w:bCs/>
-          <w:sz w:val="28"/>
-          <w:szCs w:val="28"/>
-        </w:rPr>
-      </w:pPr>
-      <w:r>
-        <w:rPr>
-          <w:b/>
-          <w:bCs/>
-          <w:sz w:val="28"/>
-          <w:szCs w:val="28"/>
-        </w:rPr>
-        <w:t xml:space="preserve">Time </w:t>
-      </w:r>
-      <w:proofErr w:type="gramStart"/>
-      <w:r>
-        <w:rPr>
-          <w:b/>
-          <w:bCs/>
-          <w:sz w:val="28"/>
-          <w:szCs w:val="28"/>
-        </w:rPr>
-        <w:t>Complexity</w:t>
-      </w:r>
-      <w:r>
-        <w:rPr>
-          <w:b/>
-          <w:bCs/>
-          <w:sz w:val="28"/>
-          <w:szCs w:val="28"/>
-        </w:rPr>
-        <w:t xml:space="preserve"> :</w:t>
-      </w:r>
-      <w:proofErr w:type="gramEnd"/>
-      <w:r>
-        <w:rPr>
-          <w:b/>
-          <w:bCs/>
-          <w:sz w:val="28"/>
-          <w:szCs w:val="28"/>
-        </w:rPr>
-        <w:t xml:space="preserve"> O(</w:t>
-      </w:r>
-      <w:proofErr w:type="spellStart"/>
-      <w:r>
-        <w:rPr>
-          <w:b/>
-          <w:bCs/>
-          <w:sz w:val="28"/>
-          <w:szCs w:val="28"/>
-        </w:rPr>
-        <w:t>nlogn</w:t>
-      </w:r>
-      <w:proofErr w:type="spellEnd"/>
-      <w:r>
-        <w:rPr>
-          <w:b/>
-          <w:bCs/>
-          <w:sz w:val="28"/>
-          <w:szCs w:val="28"/>
-        </w:rPr>
-        <w:t>)</w:t>
-      </w:r>
-      <w:r>
-        <w:rPr>
-          <w:b/>
-          <w:bCs/>
-          <w:sz w:val="28"/>
-          <w:szCs w:val="28"/>
-        </w:rPr>
-        <w:t xml:space="preserve"> </w:t>
-      </w:r>
-    </w:p>
-    <w:p>
-      <w:pPr>
-        <w:rPr>
-          <w:b/>
-          <w:bCs/>
-          <w:sz w:val="28"/>
-          <w:szCs w:val="28"/>
-        </w:rPr>
-      </w:pPr>
-      <w:r>
-        <w:rPr>
-          <w:b/>
-          <w:bCs/>
-          <w:sz w:val="28"/>
-          <w:szCs w:val="28"/>
-        </w:rPr>
-        <w:t xml:space="preserve">Space </w:t>
-      </w:r>
-      <w:proofErr w:type="gramStart"/>
-      <w:r>
-        <w:rPr>
-          <w:b/>
-          <w:bCs/>
-          <w:sz w:val="28"/>
-          <w:szCs w:val="28"/>
-        </w:rPr>
-        <w:t>Complexity :</w:t>
-      </w:r>
-      <w:proofErr w:type="gramEnd"/>
-      <w:r>
-        <w:rPr>
-          <w:b/>
-          <w:bCs/>
-          <w:sz w:val="28"/>
-          <w:szCs w:val="28"/>
-        </w:rPr>
-        <w:t xml:space="preserve"> O(1)</w:t>
-      </w:r>
-    </w:p>
-    <w:p>
-      <w:pPr>
-        <w:rPr>
-          <w:b/>
-          <w:bCs/>
-          <w:sz w:val="28"/>
-          <w:szCs w:val="28"/>
-        </w:rPr>
-      </w:pPr>
-      <w:proofErr w:type="gramStart"/>
+    </w:p>
+    <w:p>
+      <w:pPr>
+        <w:rPr>
+          <w:b/>
+          <w:bCs/>
+          <w:sz w:val="28"/>
+          <w:szCs w:val="28"/>
+        </w:rPr>
+      </w:pPr>
+      <w:r>
+        <w:rPr>
+          <w:b/>
+          <w:bCs/>
+          <w:sz w:val="28"/>
+          <w:szCs w:val="28"/>
+        </w:rPr>
+        <w:t>Space Complexity : O(1)</w:t>
+      </w:r>
+    </w:p>
+    <w:p>
+      <w:pPr>
+        <w:rPr>
+          <w:b/>
+          <w:bCs/>
+          <w:sz w:val="28"/>
+          <w:szCs w:val="28"/>
+        </w:rPr>
+      </w:pPr>
       <w:r>
         <w:rPr>
           <w:b/>
@@ -246,7 +165,6 @@
         </w:rPr>
         <w:t>Problems :</w:t>
       </w:r>
-      <w:proofErr w:type="gramEnd"/>
     </w:p>
     <w:p>
       <w:pPr>
@@ -265,17 +183,8 @@
           <w:sz w:val="28"/>
           <w:szCs w:val="28"/>
         </w:rPr>
-        <w:t xml:space="preserve">Pivot Element in an </w:t>
-      </w:r>
-      <w:proofErr w:type="gramStart"/>
-      <w:r>
-        <w:rPr>
-          <w:sz w:val="28"/>
-          <w:szCs w:val="28"/>
-        </w:rPr>
-        <w:t>Array .</w:t>
-      </w:r>
-      <w:proofErr w:type="gramEnd"/>
+        <w:t>Pivot Element in an Array .</w:t>
+      </w:r>
     </w:p>
     <w:p>
       <w:pPr>
@@ -328,17 +237,8 @@
           <w:sz w:val="28"/>
           <w:szCs w:val="28"/>
         </w:rPr>
-        <w:t xml:space="preserve">Search in Sorted rotated </w:t>
-      </w:r>
-      <w:proofErr w:type="gramStart"/>
-      <w:r>
-        <w:rPr>
-          <w:sz w:val="28"/>
-          <w:szCs w:val="28"/>
-        </w:rPr>
-        <w:t>Array .</w:t>
-      </w:r>
-      <w:proofErr w:type="gramEnd"/>
+        <w:t>Search in Sorted rotated Array .</w:t>
+      </w:r>
       <w:r>
         <w:rPr>
           <w:sz w:val="28"/>
@@ -473,6 +373,77 @@
     <w:p>
       <w:pPr>
         <w:rPr>
+          <w:sz w:val="28"/>
+          <w:szCs w:val="28"/>
+        </w:rPr>
+      </w:pPr>
+      <w:r>
+        <w:rPr>
+          <w:sz w:val="28"/>
+          <w:szCs w:val="28"/>
+        </w:rPr>
+        <w:t>On 2D Arrays :</w:t>
+      </w:r>
+    </w:p>
+    <w:p>
+      <w:pPr>
+        <w:rPr>
+          <w:sz w:val="28"/>
+          <w:szCs w:val="28"/>
+        </w:rPr>
+      </w:pPr>
+      <w:r>
+        <w:rPr>
+          <w:sz w:val="28"/>
+          <w:szCs w:val="28"/>
+        </w:rPr>
+        <w:tab/>
+        <w:t>Mid = s + (e-s)/2;</w:t>
+      </w:r>
+    </w:p>
+    <w:p>
+      <w:pPr>
+        <w:rPr>
+          <w:sz w:val="28"/>
+          <w:szCs w:val="28"/>
+        </w:rPr>
+      </w:pPr>
+      <w:r>
+        <w:rPr>
+          <w:sz w:val="28"/>
+          <w:szCs w:val="28"/>
+        </w:rPr>
+        <w:tab/>
+        <w:t>Element = matrix[mid/col][mid%col]</w:t>
+      </w:r>
+    </w:p>
+    <w:p>
+      <w:pPr>
+        <w:rPr>
+          <w:sz w:val="28"/>
+          <w:szCs w:val="28"/>
+        </w:rPr>
+      </w:pPr>
+    </w:p>
+    <w:p>
+      <w:pPr>
+        <w:rPr>
+          <w:sz w:val="28"/>
+          <w:szCs w:val="28"/>
+        </w:rPr>
+      </w:pPr>
+    </w:p>
+    <w:p>
+      <w:pPr>
+        <w:rPr>
+          <w:sz w:val="28"/>
+          <w:szCs w:val="28"/>
+        </w:rPr>
+      </w:pPr>
+    </w:p>
+    <w:p>
+      <w:pPr>
+        <w:rPr>
           <w:sz w:val="24"/>
           <w:szCs w:val="24"/>
         </w:rPr>
@@ -641,7 +612,6 @@
           <w:szCs w:val="44"/>
           <w:u w:val="single"/>
         </w:rPr>
-        <w:lastRenderedPageBreak/>
         <w:t>SELECTION SORT</w:t>
       </w:r>
     </w:p>
@@ -659,19 +629,8 @@
           <w:sz w:val="28"/>
           <w:szCs w:val="28"/>
         </w:rPr>
-        <w:t xml:space="preserve">Use Cases / Key </w:t>
-      </w:r>
-      <w:proofErr w:type="gramStart"/>
-      <w:r>
-        <w:rPr>
-          <w:b/>
-          <w:bCs/>
-          <w:sz w:val="28"/>
-          <w:szCs w:val="28"/>
-        </w:rPr>
-        <w:t>Words :</w:t>
-      </w:r>
-      <w:proofErr w:type="gramEnd"/>
+        <w:t>Use Cases / Key Words :</w:t>
+      </w:r>
       <w:r>
         <w:rPr>
           <w:b/>
@@ -712,27 +671,7 @@
           <w:sz w:val="28"/>
           <w:szCs w:val="28"/>
         </w:rPr>
-        <w:t xml:space="preserve">Time </w:t>
-      </w:r>
-      <w:proofErr w:type="gramStart"/>
-      <w:r>
-        <w:rPr>
-          <w:b/>
-          <w:bCs/>
-          <w:sz w:val="28"/>
-          <w:szCs w:val="28"/>
-        </w:rPr>
-        <w:t>Complexity :</w:t>
-      </w:r>
-      <w:proofErr w:type="gramEnd"/>
-      <w:r>
-        <w:rPr>
-          <w:b/>
-          <w:bCs/>
-          <w:sz w:val="28"/>
-          <w:szCs w:val="28"/>
-        </w:rPr>
-        <w:t xml:space="preserve"> O(n2)</w:t>
+        <w:t>Time Complexity : O(n2)</w:t>
       </w:r>
     </w:p>
     <w:p>
@@ -752,23 +691,7 @@
           <w:sz w:val="28"/>
           <w:szCs w:val="28"/>
         </w:rPr>
-        <w:t xml:space="preserve">Best </w:t>
-      </w:r>
-      <w:proofErr w:type="gramStart"/>
-      <w:r>
-        <w:rPr>
-          <w:sz w:val="28"/>
-          <w:szCs w:val="28"/>
-        </w:rPr>
-        <w:t>Case :</w:t>
-      </w:r>
-      <w:proofErr w:type="gramEnd"/>
-      <w:r>
-        <w:rPr>
-          <w:sz w:val="28"/>
-          <w:szCs w:val="28"/>
-        </w:rPr>
-        <w:t xml:space="preserve"> O(n2)</w:t>
+        <w:t>Best Case : O(n2)</w:t>
       </w:r>
     </w:p>
     <w:p>
@@ -788,62 +711,26 @@
           <w:sz w:val="28"/>
           <w:szCs w:val="28"/>
         </w:rPr>
-        <w:t xml:space="preserve">Worst </w:t>
-      </w:r>
-      <w:proofErr w:type="gramStart"/>
-      <w:r>
-        <w:rPr>
-          <w:sz w:val="28"/>
-          <w:szCs w:val="28"/>
-        </w:rPr>
-        <w:t>Case :</w:t>
-      </w:r>
-      <w:proofErr w:type="gramEnd"/>
-      <w:r>
-        <w:rPr>
-          <w:sz w:val="28"/>
-          <w:szCs w:val="28"/>
-        </w:rPr>
-        <w:t xml:space="preserve"> O(n2)</w:t>
-      </w:r>
-    </w:p>
-    <w:p>
-      <w:pPr>
-        <w:rPr>
-          <w:b/>
-          <w:bCs/>
-          <w:sz w:val="28"/>
-          <w:szCs w:val="28"/>
-        </w:rPr>
-      </w:pPr>
-      <w:r>
-        <w:rPr>
-          <w:b/>
-          <w:bCs/>
-          <w:sz w:val="28"/>
-          <w:szCs w:val="28"/>
-        </w:rPr>
-        <w:t xml:space="preserve">Space </w:t>
-      </w:r>
-      <w:proofErr w:type="gramStart"/>
-      <w:r>
-        <w:rPr>
-          <w:b/>
-          <w:bCs/>
-          <w:sz w:val="28"/>
-          <w:szCs w:val="28"/>
-        </w:rPr>
-        <w:t>Complexity :</w:t>
-      </w:r>
-      <w:proofErr w:type="gramEnd"/>
-      <w:r>
-        <w:rPr>
-          <w:b/>
-          <w:bCs/>
-          <w:sz w:val="28"/>
-          <w:szCs w:val="28"/>
-        </w:rPr>
-        <w:t xml:space="preserve"> O(1)</w:t>
+        <w:t>Worst Case : O(n2)</w:t>
+      </w:r>
+    </w:p>
+    <w:p>
+      <w:pPr>
+        <w:rPr>
+          <w:b/>
+          <w:bCs/>
+          <w:sz w:val="28"/>
+          <w:szCs w:val="28"/>
+        </w:rPr>
+      </w:pPr>
+      <w:r>
+        <w:rPr>
+          <w:b/>
+          <w:bCs/>
+          <w:sz w:val="28"/>
+          <w:szCs w:val="28"/>
+        </w:rPr>
+        <w:t>Space Complexity : O(1)</w:t>
       </w:r>
     </w:p>
     <w:p>
@@ -1096,7 +983,6 @@
           <w:szCs w:val="40"/>
           <w:u w:val="single"/>
         </w:rPr>
-        <w:lastRenderedPageBreak/>
         <w:t>BUBBLE SORT</w:t>
       </w:r>
     </w:p>
@@ -1115,27 +1001,7 @@
           <w:sz w:val="28"/>
           <w:szCs w:val="28"/>
         </w:rPr>
-        <w:t xml:space="preserve">Key Words / Use </w:t>
-      </w:r>
-      <w:proofErr w:type="gramStart"/>
-      <w:r>
-        <w:rPr>
-          <w:b/>
-          <w:bCs/>
-          <w:sz w:val="28"/>
-          <w:szCs w:val="28"/>
-        </w:rPr>
-        <w:t>Cases :</w:t>
-      </w:r>
-      <w:proofErr w:type="gramEnd"/>
-      <w:r>
-        <w:rPr>
-          <w:b/>
-          <w:bCs/>
-          <w:sz w:val="28"/>
-          <w:szCs w:val="28"/>
-        </w:rPr>
-        <w:t xml:space="preserve"> </w:t>
+        <w:t xml:space="preserve">Key Words / Use Cases : </w:t>
       </w:r>
       <w:r>
         <w:rPr>
@@ -1144,7 +1010,6 @@
         </w:rPr>
         <w:t xml:space="preserve">In </w:t>
       </w:r>
-      <w:proofErr w:type="spellStart"/>
       <w:r>
         <w:rPr>
           <w:sz w:val="28"/>
@@ -1152,29 +1017,12 @@
         </w:rPr>
         <w:t>ith</w:t>
       </w:r>
-      <w:proofErr w:type="spellEnd"/>
-      <w:r>
-        <w:rPr>
-          <w:sz w:val="28"/>
-          <w:szCs w:val="28"/>
-        </w:rPr>
-        <w:t xml:space="preserve"> Round we are placing the </w:t>
-      </w:r>
-      <w:proofErr w:type="spellStart"/>
-      <w:r>
-        <w:rPr>
-          <w:sz w:val="28"/>
-          <w:szCs w:val="28"/>
-        </w:rPr>
-        <w:t>ith</w:t>
-      </w:r>
-      <w:proofErr w:type="spellEnd"/>
-      <w:r>
-        <w:rPr>
-          <w:sz w:val="28"/>
-          <w:szCs w:val="28"/>
-        </w:rPr>
-        <w:t xml:space="preserve"> largest element in its right place.</w:t>
+      <w:r>
+        <w:rPr>
+          <w:sz w:val="28"/>
+          <w:szCs w:val="28"/>
+        </w:rPr>
+        <w:t xml:space="preserve"> Round we are placing the ith largest element in its right place.</w:t>
       </w:r>
     </w:p>
     <w:p>
@@ -1194,27 +1042,7 @@
           <w:sz w:val="28"/>
           <w:szCs w:val="28"/>
         </w:rPr>
-        <w:t xml:space="preserve">Time </w:t>
-      </w:r>
-      <w:proofErr w:type="gramStart"/>
-      <w:r>
-        <w:rPr>
-          <w:b/>
-          <w:bCs/>
-          <w:sz w:val="28"/>
-          <w:szCs w:val="28"/>
-        </w:rPr>
-        <w:t>Complexity  :</w:t>
-      </w:r>
-      <w:proofErr w:type="gramEnd"/>
-      <w:r>
-        <w:rPr>
-          <w:b/>
-          <w:bCs/>
-          <w:sz w:val="28"/>
-          <w:szCs w:val="28"/>
-        </w:rPr>
-        <w:t xml:space="preserve"> O(n2)</w:t>
+        <w:t>Time Complexity  : O(n2)</w:t>
       </w:r>
     </w:p>
     <w:p>
@@ -1235,23 +1063,7 @@
           <w:sz w:val="28"/>
           <w:szCs w:val="28"/>
         </w:rPr>
-        <w:t xml:space="preserve">Best </w:t>
-      </w:r>
-      <w:proofErr w:type="gramStart"/>
-      <w:r>
-        <w:rPr>
-          <w:sz w:val="28"/>
-          <w:szCs w:val="28"/>
-        </w:rPr>
-        <w:t>Case :</w:t>
-      </w:r>
-      <w:proofErr w:type="gramEnd"/>
-      <w:r>
-        <w:rPr>
-          <w:sz w:val="28"/>
-          <w:szCs w:val="28"/>
-        </w:rPr>
-        <w:t xml:space="preserve"> O(n)</w:t>
+        <w:t>Best Case : O(n)</w:t>
       </w:r>
     </w:p>
     <w:p>
@@ -1272,23 +1084,7 @@
           <w:sz w:val="28"/>
           <w:szCs w:val="28"/>
         </w:rPr>
-        <w:t xml:space="preserve">Worst </w:t>
-      </w:r>
-      <w:proofErr w:type="gramStart"/>
-      <w:r>
-        <w:rPr>
-          <w:sz w:val="28"/>
-          <w:szCs w:val="28"/>
-        </w:rPr>
-        <w:t>Case :</w:t>
-      </w:r>
-      <w:proofErr w:type="gramEnd"/>
-      <w:r>
-        <w:rPr>
-          <w:sz w:val="28"/>
-          <w:szCs w:val="28"/>
-        </w:rPr>
-        <w:t xml:space="preserve"> O(n2)</w:t>
+        <w:t>Worst Case : O(n2)</w:t>
       </w:r>
     </w:p>
     <w:p>
@@ -1308,27 +1104,7 @@
           <w:sz w:val="28"/>
           <w:szCs w:val="28"/>
         </w:rPr>
-        <w:t xml:space="preserve">Space </w:t>
-      </w:r>
-      <w:proofErr w:type="gramStart"/>
-      <w:r>
-        <w:rPr>
-          <w:b/>
-          <w:bCs/>
-          <w:sz w:val="28"/>
-          <w:szCs w:val="28"/>
-        </w:rPr>
-        <w:t>Complexity :</w:t>
-      </w:r>
-      <w:proofErr w:type="gramEnd"/>
-      <w:r>
-        <w:rPr>
-          <w:b/>
-          <w:bCs/>
-          <w:sz w:val="28"/>
-          <w:szCs w:val="28"/>
-        </w:rPr>
-        <w:t xml:space="preserve"> O(1)</w:t>
+        <w:t>Space Complexity : O(1)</w:t>
       </w:r>
     </w:p>
     <w:p>
@@ -1585,7 +1361,6 @@
           <w:szCs w:val="40"/>
           <w:u w:val="single"/>
         </w:rPr>
-        <w:lastRenderedPageBreak/>
         <w:t>INSERTION SORT</w:t>
       </w:r>
     </w:p>
@@ -1603,71 +1378,33 @@
           <w:sz w:val="28"/>
           <w:szCs w:val="28"/>
         </w:rPr>
-        <w:t xml:space="preserve">Keyword / Use </w:t>
-      </w:r>
-      <w:proofErr w:type="gramStart"/>
-      <w:r>
-        <w:rPr>
-          <w:b/>
-          <w:bCs/>
-          <w:sz w:val="28"/>
-          <w:szCs w:val="28"/>
-        </w:rPr>
-        <w:t>Cases</w:t>
-      </w:r>
-      <w:r>
-        <w:rPr>
-          <w:sz w:val="28"/>
-          <w:szCs w:val="28"/>
-        </w:rPr>
-        <w:t xml:space="preserve"> :</w:t>
-      </w:r>
-      <w:proofErr w:type="gramEnd"/>
-      <w:r>
-        <w:rPr>
-          <w:sz w:val="28"/>
-          <w:szCs w:val="28"/>
-        </w:rPr>
-        <w:t xml:space="preserve"> Adaptable method then Selection and Bubble Sort  </w:t>
-      </w:r>
-    </w:p>
-    <w:p>
-      <w:pPr>
-        <w:rPr>
-          <w:b/>
-          <w:bCs/>
-          <w:sz w:val="28"/>
-          <w:szCs w:val="28"/>
-        </w:rPr>
-      </w:pPr>
-      <w:r>
-        <w:rPr>
-          <w:b/>
-          <w:bCs/>
-          <w:sz w:val="28"/>
-          <w:szCs w:val="28"/>
-        </w:rPr>
-        <w:t xml:space="preserve">Time </w:t>
-      </w:r>
-      <w:proofErr w:type="gramStart"/>
-      <w:r>
-        <w:rPr>
-          <w:b/>
-          <w:bCs/>
-          <w:sz w:val="28"/>
-          <w:szCs w:val="28"/>
-        </w:rPr>
-        <w:t>Complexity :</w:t>
-      </w:r>
-      <w:proofErr w:type="gramEnd"/>
-      <w:r>
-        <w:rPr>
-          <w:b/>
-          <w:bCs/>
-          <w:sz w:val="28"/>
-          <w:szCs w:val="28"/>
-        </w:rPr>
-        <w:t xml:space="preserve"> O(n2)</w:t>
+        <w:t>Keyword / Use Cases</w:t>
+      </w:r>
+      <w:r>
+        <w:rPr>
+          <w:sz w:val="28"/>
+          <w:szCs w:val="28"/>
+        </w:rPr>
+        <w:t xml:space="preserve"> : Adaptable method then Selection and Bubble Sort  </w:t>
+      </w:r>
+    </w:p>
+    <w:p>
+      <w:pPr>
+        <w:rPr>
+          <w:b/>
+          <w:bCs/>
+          <w:sz w:val="28"/>
+          <w:szCs w:val="28"/>
+        </w:rPr>
+      </w:pPr>
+      <w:r>
+        <w:rPr>
+          <w:b/>
+          <w:bCs/>
+          <w:sz w:val="28"/>
+          <w:szCs w:val="28"/>
+        </w:rPr>
+        <w:t>Time Complexity : O(n2)</w:t>
       </w:r>
     </w:p>
     <w:p>
@@ -1687,23 +1424,7 @@
           <w:sz w:val="28"/>
           <w:szCs w:val="28"/>
         </w:rPr>
-        <w:t xml:space="preserve">Best </w:t>
-      </w:r>
-      <w:proofErr w:type="gramStart"/>
-      <w:r>
-        <w:rPr>
-          <w:sz w:val="28"/>
-          <w:szCs w:val="28"/>
-        </w:rPr>
-        <w:t>Case :</w:t>
-      </w:r>
-      <w:proofErr w:type="gramEnd"/>
-      <w:r>
-        <w:rPr>
-          <w:sz w:val="28"/>
-          <w:szCs w:val="28"/>
-        </w:rPr>
-        <w:t xml:space="preserve"> O(n)</w:t>
+        <w:t>Best Case : O(n)</w:t>
       </w:r>
     </w:p>
     <w:p>
@@ -1723,62 +1444,26 @@
           <w:sz w:val="28"/>
           <w:szCs w:val="28"/>
         </w:rPr>
-        <w:t xml:space="preserve">Worst </w:t>
-      </w:r>
-      <w:proofErr w:type="gramStart"/>
-      <w:r>
-        <w:rPr>
-          <w:sz w:val="28"/>
-          <w:szCs w:val="28"/>
-        </w:rPr>
-        <w:t>Case :</w:t>
-      </w:r>
-      <w:proofErr w:type="gramEnd"/>
-      <w:r>
-        <w:rPr>
-          <w:sz w:val="28"/>
-          <w:szCs w:val="28"/>
-        </w:rPr>
-        <w:t xml:space="preserve"> O(n2)</w:t>
-      </w:r>
-    </w:p>
-    <w:p>
-      <w:pPr>
-        <w:rPr>
-          <w:b/>
-          <w:bCs/>
-          <w:sz w:val="28"/>
-          <w:szCs w:val="28"/>
-        </w:rPr>
-      </w:pPr>
-      <w:r>
-        <w:rPr>
-          <w:b/>
-          <w:bCs/>
-          <w:sz w:val="28"/>
-          <w:szCs w:val="28"/>
-        </w:rPr>
-        <w:t xml:space="preserve">Space </w:t>
-      </w:r>
-      <w:proofErr w:type="gramStart"/>
-      <w:r>
-        <w:rPr>
-          <w:b/>
-          <w:bCs/>
-          <w:sz w:val="28"/>
-          <w:szCs w:val="28"/>
-        </w:rPr>
-        <w:t>Complexity :</w:t>
-      </w:r>
-      <w:proofErr w:type="gramEnd"/>
-      <w:r>
-        <w:rPr>
-          <w:b/>
-          <w:bCs/>
-          <w:sz w:val="28"/>
-          <w:szCs w:val="28"/>
-        </w:rPr>
-        <w:t xml:space="preserve"> O(1)</w:t>
+        <w:t>Worst Case : O(n2)</w:t>
+      </w:r>
+    </w:p>
+    <w:p>
+      <w:pPr>
+        <w:rPr>
+          <w:b/>
+          <w:bCs/>
+          <w:sz w:val="28"/>
+          <w:szCs w:val="28"/>
+        </w:rPr>
+      </w:pPr>
+      <w:r>
+        <w:rPr>
+          <w:b/>
+          <w:bCs/>
+          <w:sz w:val="28"/>
+          <w:szCs w:val="28"/>
+        </w:rPr>
+        <w:t>Space Complexity : O(1)</w:t>
       </w:r>
     </w:p>
     <w:p>
@@ -2057,7 +1742,6 @@
           <w:szCs w:val="40"/>
           <w:u w:val="single"/>
         </w:rPr>
-        <w:lastRenderedPageBreak/>
         <w:t>STL (Standard Library Functions)</w:t>
       </w:r>
     </w:p>
@@ -2075,32 +1759,14 @@
           <w:sz w:val="28"/>
           <w:szCs w:val="28"/>
         </w:rPr>
-        <w:t>1.</w:t>
-      </w:r>
-      <w:proofErr w:type="gramStart"/>
-      <w:r>
-        <w:rPr>
-          <w:b/>
-          <w:bCs/>
-          <w:sz w:val="28"/>
-          <w:szCs w:val="28"/>
-        </w:rPr>
-        <w:t xml:space="preserve">Vector </w:t>
-      </w:r>
-      <w:r>
-        <w:rPr>
-          <w:sz w:val="28"/>
-          <w:szCs w:val="28"/>
-        </w:rPr>
-        <w:t>:</w:t>
-      </w:r>
-      <w:proofErr w:type="gramEnd"/>
-      <w:r>
-        <w:rPr>
-          <w:sz w:val="28"/>
-          <w:szCs w:val="28"/>
-        </w:rPr>
-        <w:t xml:space="preserve"> It is a</w:t>
+        <w:t xml:space="preserve">1.Vector </w:t>
+      </w:r>
+      <w:r>
+        <w:rPr>
+          <w:sz w:val="28"/>
+          <w:szCs w:val="28"/>
+        </w:rPr>
+        <w:t>: It is a</w:t>
       </w:r>
       <w:r>
         <w:rPr>
@@ -2193,18 +1859,7 @@
           <w:szCs w:val="28"/>
           <w:lang w:val="en-US"/>
         </w:rPr>
-        <w:t>2.</w:t>
-      </w:r>
-      <w:proofErr w:type="gramStart"/>
-      <w:r>
-        <w:rPr>
-          <w:b/>
-          <w:bCs/>
-          <w:sz w:val="28"/>
-          <w:szCs w:val="28"/>
-          <w:lang w:val="en-US"/>
-        </w:rPr>
-        <w:t>DeQu</w:t>
+        <w:t>2.DeQu</w:t>
       </w:r>
       <w:r>
         <w:rPr>
@@ -2226,7 +1881,6 @@
         </w:rPr>
         <w:t xml:space="preserve"> :</w:t>
       </w:r>
-      <w:proofErr w:type="gramEnd"/>
       <w:r>
         <w:rPr>
           <w:b/>
@@ -2404,8 +2058,6 @@
         </w:rPr>
         <w:t xml:space="preserve">Direct </w:t>
       </w:r>
-      <w:proofErr w:type="spellStart"/>
-      <w:proofErr w:type="gramStart"/>
       <w:r>
         <w:rPr>
           <w:sz w:val="28"/>
@@ -2418,46 +2070,26 @@
           <w:sz w:val="28"/>
           <w:szCs w:val="28"/>
         </w:rPr>
-        <w:t>ss</w:t>
-      </w:r>
-      <w:proofErr w:type="spellEnd"/>
-      <w:proofErr w:type="gramEnd"/>
-      <w:r>
-        <w:rPr>
-          <w:sz w:val="28"/>
-          <w:szCs w:val="28"/>
-        </w:rPr>
-        <w:t xml:space="preserve"> is not possible.</w:t>
-      </w:r>
-    </w:p>
-    <w:p>
-      <w:pPr>
-        <w:rPr>
-          <w:sz w:val="28"/>
-          <w:szCs w:val="28"/>
-          <w:lang w:val="en-US"/>
-        </w:rPr>
-      </w:pPr>
-      <w:r>
-        <w:rPr>
-          <w:b/>
-          <w:bCs/>
-          <w:sz w:val="28"/>
-          <w:szCs w:val="28"/>
-          <w:lang w:val="en-US"/>
-        </w:rPr>
-        <w:t xml:space="preserve">4. </w:t>
-      </w:r>
-      <w:proofErr w:type="gramStart"/>
-      <w:r>
-        <w:rPr>
-          <w:b/>
-          <w:bCs/>
-          <w:sz w:val="28"/>
-          <w:szCs w:val="28"/>
-          <w:lang w:val="en-US"/>
-        </w:rPr>
-        <w:t>Queue</w:t>
+        <w:t>ss is not possible.</w:t>
+      </w:r>
+    </w:p>
+    <w:p>
+      <w:pPr>
+        <w:rPr>
+          <w:sz w:val="28"/>
+          <w:szCs w:val="28"/>
+          <w:lang w:val="en-US"/>
+        </w:rPr>
+      </w:pPr>
+      <w:r>
+        <w:rPr>
+          <w:b/>
+          <w:bCs/>
+          <w:sz w:val="28"/>
+          <w:szCs w:val="28"/>
+          <w:lang w:val="en-US"/>
+        </w:rPr>
+        <w:t>4. Queue</w:t>
       </w:r>
       <w:r>
         <w:rPr>
@@ -2469,7 +2101,6 @@
         </w:rPr>
         <w:t xml:space="preserve"> :</w:t>
       </w:r>
-      <w:proofErr w:type="gramEnd"/>
       <w:r>
         <w:t xml:space="preserve"> </w:t>
       </w:r>
@@ -2518,65 +2149,25 @@
           <w:szCs w:val="28"/>
           <w:lang w:val="en-US"/>
         </w:rPr>
-        <w:t xml:space="preserve"> Priority </w:t>
-      </w:r>
-      <w:proofErr w:type="gramStart"/>
-      <w:r>
-        <w:rPr>
-          <w:b/>
-          <w:bCs/>
-          <w:sz w:val="28"/>
-          <w:szCs w:val="28"/>
-          <w:lang w:val="en-US"/>
-        </w:rPr>
-        <w:t xml:space="preserve">Queue </w:t>
-      </w:r>
-      <w:r>
-        <w:rPr>
-          <w:b/>
-          <w:bCs/>
-          <w:sz w:val="28"/>
-          <w:szCs w:val="28"/>
-          <w:lang w:val="en-US"/>
-        </w:rPr>
-        <w:t>:</w:t>
-      </w:r>
-      <w:proofErr w:type="gramEnd"/>
-      <w:r>
-        <w:rPr>
-          <w:b/>
-          <w:bCs/>
-          <w:sz w:val="28"/>
-          <w:szCs w:val="28"/>
-          <w:lang w:val="en-US"/>
-        </w:rPr>
-        <w:t xml:space="preserve"> </w:t>
-      </w:r>
-      <w:r>
-        <w:rPr>
-          <w:sz w:val="28"/>
-          <w:szCs w:val="28"/>
-          <w:lang w:val="en-US"/>
-        </w:rPr>
-        <w:t xml:space="preserve">A priority queue in </w:t>
-      </w:r>
-      <w:proofErr w:type="spellStart"/>
-      <w:r>
-        <w:rPr>
-          <w:sz w:val="28"/>
-          <w:szCs w:val="28"/>
-          <w:lang w:val="en-US"/>
-        </w:rPr>
-        <w:t>c++</w:t>
-      </w:r>
-      <w:proofErr w:type="spellEnd"/>
-      <w:r>
-        <w:rPr>
-          <w:sz w:val="28"/>
-          <w:szCs w:val="28"/>
-          <w:lang w:val="en-US"/>
-        </w:rPr>
-        <w:t xml:space="preserve"> is a type of container adapter, which processes only the highest priority element, i.e. the first element will be the maximum of all elements in the queue, and elements are in decreasing order.</w:t>
+        <w:t xml:space="preserve"> Priority Queue </w:t>
+      </w:r>
+      <w:r>
+        <w:rPr>
+          <w:b/>
+          <w:bCs/>
+          <w:sz w:val="28"/>
+          <w:szCs w:val="28"/>
+          <w:lang w:val="en-US"/>
+        </w:rPr>
+        <w:t xml:space="preserve">: </w:t>
+      </w:r>
+      <w:r>
+        <w:rPr>
+          <w:sz w:val="28"/>
+          <w:szCs w:val="28"/>
+          <w:lang w:val="en-US"/>
+        </w:rPr>
+        <w:t>A priority queue in c++ is a type of container adapter, which processes only the highest priority element, i.e. the first element will be the maximum of all elements in the queue, and elements are in decreasing order.</w:t>
       </w:r>
     </w:p>
     <w:p>
@@ -2604,43 +2195,7 @@
           <w:szCs w:val="28"/>
           <w:lang w:val="en-US"/>
         </w:rPr>
-        <w:t xml:space="preserve">It is 2 </w:t>
-      </w:r>
-      <w:proofErr w:type="gramStart"/>
-      <w:r>
-        <w:rPr>
-          <w:sz w:val="28"/>
-          <w:szCs w:val="28"/>
-          <w:lang w:val="en-US"/>
-        </w:rPr>
-        <w:t>types :</w:t>
-      </w:r>
-      <w:proofErr w:type="gramEnd"/>
-      <w:r>
-        <w:rPr>
-          <w:sz w:val="28"/>
-          <w:szCs w:val="28"/>
-          <w:lang w:val="en-US"/>
-        </w:rPr>
-        <w:t xml:space="preserve"> </w:t>
-      </w:r>
-      <w:proofErr w:type="spellStart"/>
-      <w:r>
-        <w:rPr>
-          <w:sz w:val="28"/>
-          <w:szCs w:val="28"/>
-          <w:lang w:val="en-US"/>
-        </w:rPr>
-        <w:t>i</w:t>
-      </w:r>
-      <w:proofErr w:type="spellEnd"/>
-      <w:r>
-        <w:rPr>
-          <w:sz w:val="28"/>
-          <w:szCs w:val="28"/>
-          <w:lang w:val="en-US"/>
-        </w:rPr>
-        <w:t>) Max Heap</w:t>
+        <w:t>It is 2 types : i) Max Heap</w:t>
       </w:r>
     </w:p>
     <w:p>
@@ -2826,7 +2381,6 @@
           <w:u w:val="single"/>
           <w:lang w:val="en-US"/>
         </w:rPr>
-        <w:lastRenderedPageBreak/>
         <w:t>ARRAYS</w:t>
       </w:r>
     </w:p>
@@ -2848,20 +2402,8 @@
           <w:szCs w:val="28"/>
           <w:lang w:val="en-US"/>
         </w:rPr>
-        <w:t xml:space="preserve">Some Array </w:t>
-      </w:r>
-      <w:proofErr w:type="gramStart"/>
-      <w:r>
-        <w:rPr>
-          <w:b/>
-          <w:bCs/>
-          <w:sz w:val="28"/>
-          <w:szCs w:val="28"/>
-          <w:lang w:val="en-US"/>
-        </w:rPr>
-        <w:t>Questions :</w:t>
-      </w:r>
-      <w:proofErr w:type="gramEnd"/>
+        <w:t>Some Array Questions :</w:t>
+      </w:r>
     </w:p>
     <w:p>
       <w:pPr>
@@ -2986,25 +2528,7 @@
           <w:szCs w:val="28"/>
           <w:lang w:val="en-US"/>
         </w:rPr>
-        <w:t xml:space="preserve"> </w:t>
-      </w:r>
-      <w:proofErr w:type="gramStart"/>
-      <w:r>
-        <w:rPr>
-          <w:sz w:val="28"/>
-          <w:szCs w:val="28"/>
-          <w:lang w:val="en-US"/>
-        </w:rPr>
-        <w:t>( Leet</w:t>
-      </w:r>
-      <w:proofErr w:type="gramEnd"/>
-      <w:r>
-        <w:rPr>
-          <w:sz w:val="28"/>
-          <w:szCs w:val="28"/>
-          <w:lang w:val="en-US"/>
-        </w:rPr>
-        <w:t xml:space="preserve"> Code 1752)</w:t>
+        <w:t xml:space="preserve"> ( Leet Code 1752)</w:t>
       </w:r>
     </w:p>
     <w:p>
@@ -3278,7 +2802,6 @@
           <w:u w:val="single"/>
           <w:lang w:val="en-US"/>
         </w:rPr>
-        <w:lastRenderedPageBreak/>
         <w:t>STRINGS</w:t>
       </w:r>
     </w:p>
@@ -3290,45 +2813,31 @@
           <w:lang w:val="en-US"/>
         </w:rPr>
       </w:pPr>
-      <w:proofErr w:type="gramStart"/>
-      <w:r>
-        <w:rPr>
-          <w:b/>
-          <w:bCs/>
-          <w:sz w:val="28"/>
-          <w:szCs w:val="28"/>
-          <w:lang w:val="en-US"/>
-        </w:rPr>
-        <w:t>Note :</w:t>
-      </w:r>
-      <w:proofErr w:type="gramEnd"/>
-      <w:r>
-        <w:rPr>
-          <w:b/>
-          <w:bCs/>
-          <w:sz w:val="28"/>
-          <w:szCs w:val="28"/>
-          <w:lang w:val="en-US"/>
-        </w:rPr>
-        <w:t xml:space="preserve"> </w:t>
-      </w:r>
-      <w:proofErr w:type="spellStart"/>
+      <w:r>
+        <w:rPr>
+          <w:b/>
+          <w:bCs/>
+          <w:sz w:val="28"/>
+          <w:szCs w:val="28"/>
+          <w:lang w:val="en-US"/>
+        </w:rPr>
+        <w:t xml:space="preserve">Note : </w:t>
+      </w:r>
       <w:r>
         <w:rPr>
           <w:sz w:val="26"/>
           <w:szCs w:val="26"/>
           <w:lang w:val="en-US"/>
         </w:rPr>
-        <w:t>cin.getline</w:t>
-      </w:r>
-      <w:proofErr w:type="spellEnd"/>
+        <w:t>cin.getline (</w:t>
+      </w:r>
       <w:r>
         <w:rPr>
           <w:sz w:val="26"/>
           <w:szCs w:val="26"/>
           <w:lang w:val="en-US"/>
         </w:rPr>
-        <w:t xml:space="preserve"> (</w:t>
+        <w:t>string</w:t>
       </w:r>
       <w:r>
         <w:rPr>
@@ -3336,7 +2845,7 @@
           <w:szCs w:val="26"/>
           <w:lang w:val="en-US"/>
         </w:rPr>
-        <w:t>string</w:t>
+        <w:t xml:space="preserve">, </w:t>
       </w:r>
       <w:r>
         <w:rPr>
@@ -3344,7 +2853,7 @@
           <w:szCs w:val="26"/>
           <w:lang w:val="en-US"/>
         </w:rPr>
-        <w:t xml:space="preserve">, </w:t>
+        <w:t>length</w:t>
       </w:r>
       <w:r>
         <w:rPr>
@@ -3352,7 +2861,7 @@
           <w:szCs w:val="26"/>
           <w:lang w:val="en-US"/>
         </w:rPr>
-        <w:t>length</w:t>
+        <w:t>, '</w:t>
       </w:r>
       <w:r>
         <w:rPr>
@@ -3360,24 +2869,14 @@
           <w:szCs w:val="26"/>
           <w:lang w:val="en-US"/>
         </w:rPr>
-        <w:t>, '</w:t>
-      </w:r>
-      <w:proofErr w:type="spellStart"/>
+        <w:t>delimeter</w:t>
+      </w:r>
       <w:r>
         <w:rPr>
           <w:sz w:val="26"/>
           <w:szCs w:val="26"/>
           <w:lang w:val="en-US"/>
         </w:rPr>
-        <w:t>delimeter</w:t>
-      </w:r>
-      <w:proofErr w:type="spellEnd"/>
-      <w:r>
-        <w:rPr>
-          <w:sz w:val="26"/>
-          <w:szCs w:val="26"/>
-          <w:lang w:val="en-US"/>
-        </w:rPr>
         <w:t>');</w:t>
       </w:r>
     </w:p>
@@ -3399,18 +2898,7 @@
           <w:szCs w:val="28"/>
           <w:lang w:val="en-US"/>
         </w:rPr>
-        <w:t xml:space="preserve">Problems </w:t>
-      </w:r>
-      <w:proofErr w:type="gramStart"/>
-      <w:r>
-        <w:rPr>
-          <w:b/>
-          <w:bCs/>
-          <w:sz w:val="28"/>
-          <w:szCs w:val="28"/>
-          <w:lang w:val="en-US"/>
-        </w:rPr>
-        <w:t>Solv</w:t>
+        <w:t>Problems Solv</w:t>
       </w:r>
       <w:r>
         <w:rPr>
@@ -3432,7 +2920,6 @@
         </w:rPr>
         <w:t>d :</w:t>
       </w:r>
-      <w:proofErr w:type="gramEnd"/>
     </w:p>
     <w:p>
       <w:pPr>
@@ -3521,25 +3008,7 @@
           <w:szCs w:val="28"/>
           <w:lang w:val="en-US"/>
         </w:rPr>
-        <w:t xml:space="preserve">Highest </w:t>
-      </w:r>
-      <w:proofErr w:type="spellStart"/>
-      <w:r>
-        <w:rPr>
-          <w:sz w:val="28"/>
-          <w:szCs w:val="28"/>
-          <w:lang w:val="en-US"/>
-        </w:rPr>
-        <w:t>Occuring</w:t>
-      </w:r>
-      <w:proofErr w:type="spellEnd"/>
-      <w:r>
-        <w:rPr>
-          <w:sz w:val="28"/>
-          <w:szCs w:val="28"/>
-          <w:lang w:val="en-US"/>
-        </w:rPr>
-        <w:t xml:space="preserve"> Character</w:t>
+        <w:t>Highest Occuring Character</w:t>
       </w:r>
     </w:p>
     <w:p>
@@ -3591,25 +3060,7 @@
           <w:szCs w:val="28"/>
           <w:lang w:val="en-US"/>
         </w:rPr>
-        <w:t xml:space="preserve">Remove All Adjacent Duplicates </w:t>
-      </w:r>
-      <w:proofErr w:type="gramStart"/>
-      <w:r>
-        <w:rPr>
-          <w:sz w:val="28"/>
-          <w:szCs w:val="28"/>
-          <w:lang w:val="en-US"/>
-        </w:rPr>
-        <w:t>In</w:t>
-      </w:r>
-      <w:proofErr w:type="gramEnd"/>
-      <w:r>
-        <w:rPr>
-          <w:sz w:val="28"/>
-          <w:szCs w:val="28"/>
-          <w:lang w:val="en-US"/>
-        </w:rPr>
-        <w:t xml:space="preserve"> String</w:t>
+        <w:t>Remove All Adjacent Duplicates In String</w:t>
       </w:r>
       <w:r>
         <w:rPr>
@@ -3647,25 +3098,7 @@
           <w:szCs w:val="28"/>
           <w:lang w:val="en-US"/>
         </w:rPr>
-        <w:t xml:space="preserve"> </w:t>
-      </w:r>
-      <w:proofErr w:type="gramStart"/>
-      <w:r>
-        <w:rPr>
-          <w:sz w:val="28"/>
-          <w:szCs w:val="28"/>
-          <w:lang w:val="en-US"/>
-        </w:rPr>
-        <w:t>( Leet</w:t>
-      </w:r>
-      <w:proofErr w:type="gramEnd"/>
-      <w:r>
-        <w:rPr>
-          <w:sz w:val="28"/>
-          <w:szCs w:val="28"/>
-          <w:lang w:val="en-US"/>
-        </w:rPr>
-        <w:t xml:space="preserve"> Code 443)</w:t>
+        <w:t xml:space="preserve"> ( Leet Code 443)</w:t>
       </w:r>
     </w:p>
     <w:p>
@@ -3910,7 +3343,6 @@
           <w:u w:val="single"/>
           <w:lang w:val="en-US"/>
         </w:rPr>
-        <w:lastRenderedPageBreak/>
         <w:t>Mathematics for DSA</w:t>
       </w:r>
     </w:p>
@@ -3932,29 +3364,7 @@
           <w:szCs w:val="28"/>
           <w:lang w:val="en-US"/>
         </w:rPr>
-        <w:t xml:space="preserve">1.Count Prime Numbers between O to N. (Using Sieve </w:t>
-      </w:r>
-      <w:proofErr w:type="gramStart"/>
-      <w:r>
-        <w:rPr>
-          <w:b/>
-          <w:bCs/>
-          <w:sz w:val="28"/>
-          <w:szCs w:val="28"/>
-          <w:lang w:val="en-US"/>
-        </w:rPr>
-        <w:t>Of</w:t>
-      </w:r>
-      <w:proofErr w:type="gramEnd"/>
-      <w:r>
-        <w:rPr>
-          <w:b/>
-          <w:bCs/>
-          <w:sz w:val="28"/>
-          <w:szCs w:val="28"/>
-          <w:lang w:val="en-US"/>
-        </w:rPr>
-        <w:t xml:space="preserve"> Eratosthenes)</w:t>
+        <w:t>1.Count Prime Numbers between O to N. (Using Sieve Of Eratosthenes)</w:t>
       </w:r>
     </w:p>
     <w:p>
@@ -4002,61 +3412,13 @@
           <w:lang w:val="en-US"/>
         </w:rPr>
       </w:pPr>
-      <w:proofErr w:type="spellStart"/>
-      <w:r>
-        <w:rPr>
-          <w:sz w:val="28"/>
-          <w:szCs w:val="28"/>
-          <w:lang w:val="en-US"/>
-        </w:rPr>
-        <w:t>gcd</w:t>
-      </w:r>
-      <w:proofErr w:type="spellEnd"/>
-      <w:r>
-        <w:rPr>
-          <w:sz w:val="28"/>
-          <w:szCs w:val="28"/>
-          <w:lang w:val="en-US"/>
-        </w:rPr>
-        <w:t>(</w:t>
-      </w:r>
-      <w:proofErr w:type="spellStart"/>
-      <w:proofErr w:type="gramStart"/>
-      <w:r>
-        <w:rPr>
-          <w:sz w:val="28"/>
-          <w:szCs w:val="28"/>
-          <w:lang w:val="en-US"/>
-        </w:rPr>
-        <w:t>a,b</w:t>
-      </w:r>
-      <w:proofErr w:type="spellEnd"/>
-      <w:proofErr w:type="gramEnd"/>
-      <w:r>
-        <w:rPr>
-          <w:sz w:val="28"/>
-          <w:szCs w:val="28"/>
-          <w:lang w:val="en-US"/>
-        </w:rPr>
-        <w:t xml:space="preserve">) = </w:t>
-      </w:r>
-      <w:proofErr w:type="spellStart"/>
-      <w:r>
-        <w:rPr>
-          <w:sz w:val="28"/>
-          <w:szCs w:val="28"/>
-          <w:lang w:val="en-US"/>
-        </w:rPr>
-        <w:t>gcd</w:t>
-      </w:r>
-      <w:proofErr w:type="spellEnd"/>
-      <w:r>
-        <w:rPr>
-          <w:sz w:val="28"/>
-          <w:szCs w:val="28"/>
-          <w:lang w:val="en-US"/>
-        </w:rPr>
-        <w:t xml:space="preserve"> (a-b , b) </w:t>
+      <w:r>
+        <w:rPr>
+          <w:sz w:val="28"/>
+          <w:szCs w:val="28"/>
+          <w:lang w:val="en-US"/>
+        </w:rPr>
+        <w:t xml:space="preserve">gcd(a,b) = gcd (a-b , b) </w:t>
       </w:r>
     </w:p>
     <w:p>
@@ -4072,79 +3434,13 @@
           <w:lang w:val="en-US"/>
         </w:rPr>
       </w:pPr>
-      <w:proofErr w:type="spellStart"/>
-      <w:r>
-        <w:rPr>
-          <w:sz w:val="28"/>
-          <w:szCs w:val="28"/>
-          <w:lang w:val="en-US"/>
-        </w:rPr>
-        <w:t>gcd</w:t>
-      </w:r>
-      <w:proofErr w:type="spellEnd"/>
-      <w:r>
-        <w:rPr>
-          <w:sz w:val="28"/>
-          <w:szCs w:val="28"/>
-          <w:lang w:val="en-US"/>
-        </w:rPr>
-        <w:t>(</w:t>
-      </w:r>
-      <w:proofErr w:type="spellStart"/>
-      <w:proofErr w:type="gramStart"/>
-      <w:r>
-        <w:rPr>
-          <w:sz w:val="28"/>
-          <w:szCs w:val="28"/>
-          <w:lang w:val="en-US"/>
-        </w:rPr>
-        <w:t>a,b</w:t>
-      </w:r>
-      <w:proofErr w:type="spellEnd"/>
-      <w:proofErr w:type="gramEnd"/>
-      <w:r>
-        <w:rPr>
-          <w:sz w:val="28"/>
-          <w:szCs w:val="28"/>
-          <w:lang w:val="en-US"/>
-        </w:rPr>
-        <w:t xml:space="preserve">) = </w:t>
-      </w:r>
-      <w:proofErr w:type="spellStart"/>
-      <w:r>
-        <w:rPr>
-          <w:sz w:val="28"/>
-          <w:szCs w:val="28"/>
-          <w:lang w:val="en-US"/>
-        </w:rPr>
-        <w:t>gcd</w:t>
-      </w:r>
-      <w:proofErr w:type="spellEnd"/>
-      <w:r>
-        <w:rPr>
-          <w:sz w:val="28"/>
-          <w:szCs w:val="28"/>
-          <w:lang w:val="en-US"/>
-        </w:rPr>
-        <w:t xml:space="preserve"> (</w:t>
-      </w:r>
-      <w:proofErr w:type="spellStart"/>
-      <w:r>
-        <w:rPr>
-          <w:sz w:val="28"/>
-          <w:szCs w:val="28"/>
-          <w:lang w:val="en-US"/>
-        </w:rPr>
-        <w:t>a%b</w:t>
-      </w:r>
-      <w:proofErr w:type="spellEnd"/>
-      <w:r>
-        <w:rPr>
-          <w:sz w:val="28"/>
-          <w:szCs w:val="28"/>
-          <w:lang w:val="en-US"/>
-        </w:rPr>
-        <w:t xml:space="preserve"> , b)</w:t>
+      <w:r>
+        <w:rPr>
+          <w:sz w:val="28"/>
+          <w:szCs w:val="28"/>
+          <w:lang w:val="en-US"/>
+        </w:rPr>
+        <w:t>gcd(a,b) = gcd (a%b , b)</w:t>
       </w:r>
       <w:r>
         <w:rPr>
@@ -4174,104 +3470,37 @@
           <w:szCs w:val="28"/>
           <w:lang w:val="en-US"/>
         </w:rPr>
-        <w:t>lcm(</w:t>
-      </w:r>
-      <w:proofErr w:type="spellStart"/>
-      <w:proofErr w:type="gramStart"/>
-      <w:r>
-        <w:rPr>
-          <w:sz w:val="28"/>
-          <w:szCs w:val="28"/>
-          <w:lang w:val="en-US"/>
-        </w:rPr>
-        <w:t>a,b</w:t>
-      </w:r>
-      <w:proofErr w:type="spellEnd"/>
-      <w:proofErr w:type="gramEnd"/>
-      <w:r>
-        <w:rPr>
-          <w:sz w:val="28"/>
-          <w:szCs w:val="28"/>
-          <w:lang w:val="en-US"/>
-        </w:rPr>
-        <w:t xml:space="preserve">) * </w:t>
-      </w:r>
-      <w:proofErr w:type="spellStart"/>
-      <w:r>
-        <w:rPr>
-          <w:sz w:val="28"/>
-          <w:szCs w:val="28"/>
-          <w:lang w:val="en-US"/>
-        </w:rPr>
-        <w:t>gcd</w:t>
-      </w:r>
-      <w:proofErr w:type="spellEnd"/>
-      <w:r>
-        <w:rPr>
-          <w:sz w:val="28"/>
-          <w:szCs w:val="28"/>
-          <w:lang w:val="en-US"/>
-        </w:rPr>
-        <w:t>(</w:t>
-      </w:r>
-      <w:proofErr w:type="spellStart"/>
-      <w:r>
-        <w:rPr>
-          <w:sz w:val="28"/>
-          <w:szCs w:val="28"/>
-          <w:lang w:val="en-US"/>
-        </w:rPr>
-        <w:t>a,b</w:t>
-      </w:r>
-      <w:proofErr w:type="spellEnd"/>
-      <w:r>
-        <w:rPr>
-          <w:sz w:val="28"/>
-          <w:szCs w:val="28"/>
-          <w:lang w:val="en-US"/>
-        </w:rPr>
-        <w:t>) = a*b</w:t>
-      </w:r>
-    </w:p>
-    <w:p>
-      <w:pPr>
-        <w:rPr>
-          <w:sz w:val="28"/>
-          <w:szCs w:val="28"/>
-          <w:lang w:val="en-US"/>
-        </w:rPr>
-      </w:pPr>
-    </w:p>
-    <w:p>
-      <w:pPr>
-        <w:rPr>
-          <w:b/>
-          <w:bCs/>
-          <w:sz w:val="28"/>
-          <w:szCs w:val="28"/>
-          <w:lang w:val="en-US"/>
-        </w:rPr>
-      </w:pPr>
-      <w:r>
-        <w:rPr>
-          <w:b/>
-          <w:bCs/>
-          <w:sz w:val="28"/>
-          <w:szCs w:val="28"/>
-          <w:lang w:val="en-US"/>
-        </w:rPr>
-        <w:t xml:space="preserve">Find </w:t>
-      </w:r>
-      <w:proofErr w:type="gramStart"/>
-      <w:r>
-        <w:rPr>
-          <w:b/>
-          <w:bCs/>
-          <w:sz w:val="28"/>
-          <w:szCs w:val="28"/>
-          <w:lang w:val="en-US"/>
-        </w:rPr>
-        <w:t>Power</w:t>
+        <w:t>lcm(a,b) * gcd(a,b) = a*b</w:t>
+      </w:r>
+    </w:p>
+    <w:p>
+      <w:pPr>
+        <w:rPr>
+          <w:sz w:val="28"/>
+          <w:szCs w:val="28"/>
+          <w:lang w:val="en-US"/>
+        </w:rPr>
+      </w:pPr>
+    </w:p>
+    <w:p>
+      <w:pPr>
+        <w:rPr>
+          <w:b/>
+          <w:bCs/>
+          <w:sz w:val="28"/>
+          <w:szCs w:val="28"/>
+          <w:lang w:val="en-US"/>
+        </w:rPr>
+      </w:pPr>
+      <w:r>
+        <w:rPr>
+          <w:b/>
+          <w:bCs/>
+          <w:sz w:val="28"/>
+          <w:szCs w:val="28"/>
+          <w:lang w:val="en-US"/>
+        </w:rPr>
+        <w:t>Find Power</w:t>
       </w:r>
       <w:r>
         <w:rPr>
@@ -4283,59 +3512,22 @@
         </w:rPr>
         <w:t xml:space="preserve"> :</w:t>
       </w:r>
-      <w:proofErr w:type="gramEnd"/>
-    </w:p>
-    <w:p>
-      <w:pPr>
-        <w:rPr>
-          <w:sz w:val="28"/>
-          <w:szCs w:val="28"/>
-          <w:lang w:val="en-US"/>
-        </w:rPr>
-      </w:pPr>
-      <w:r>
-        <w:rPr>
-          <w:sz w:val="28"/>
-          <w:szCs w:val="28"/>
-          <w:lang w:val="en-US"/>
-        </w:rPr>
-        <w:t xml:space="preserve">If We want to find power </w:t>
-      </w:r>
-      <w:proofErr w:type="spellStart"/>
-      <w:r>
-        <w:rPr>
-          <w:sz w:val="28"/>
-          <w:szCs w:val="28"/>
-          <w:lang w:val="en-US"/>
-        </w:rPr>
-        <w:t>i.e</w:t>
-      </w:r>
-      <w:proofErr w:type="spellEnd"/>
-      <w:r>
-        <w:rPr>
-          <w:sz w:val="28"/>
-          <w:szCs w:val="28"/>
-          <w:lang w:val="en-US"/>
-        </w:rPr>
-        <w:t xml:space="preserve"> </w:t>
-      </w:r>
-      <w:proofErr w:type="spellStart"/>
-      <w:r>
-        <w:rPr>
-          <w:sz w:val="28"/>
-          <w:szCs w:val="28"/>
-          <w:lang w:val="en-US"/>
-        </w:rPr>
-        <w:t>a^n</w:t>
-      </w:r>
-      <w:proofErr w:type="spellEnd"/>
-      <w:r>
-        <w:rPr>
-          <w:sz w:val="28"/>
-          <w:szCs w:val="28"/>
-          <w:lang w:val="en-US"/>
-        </w:rPr>
-        <w:t xml:space="preserve"> we can do this by this</w:t>
+    </w:p>
+    <w:p>
+      <w:pPr>
+        <w:rPr>
+          <w:sz w:val="28"/>
+          <w:szCs w:val="28"/>
+          <w:lang w:val="en-US"/>
+        </w:rPr>
+      </w:pPr>
+      <w:r>
+        <w:rPr>
+          <w:sz w:val="28"/>
+          <w:szCs w:val="28"/>
+          <w:lang w:val="en-US"/>
+        </w:rPr>
+        <w:t>If We want to find power i.e a^n we can do this by this</w:t>
       </w:r>
     </w:p>
     <w:p>
@@ -4351,59 +3543,13 @@
           <w:lang w:val="en-US"/>
         </w:rPr>
       </w:pPr>
-      <w:proofErr w:type="spellStart"/>
-      <w:r>
-        <w:rPr>
-          <w:sz w:val="28"/>
-          <w:szCs w:val="28"/>
-          <w:lang w:val="en-US"/>
-        </w:rPr>
-        <w:t>a^n</w:t>
-      </w:r>
-      <w:proofErr w:type="spellEnd"/>
-      <w:r>
-        <w:rPr>
-          <w:sz w:val="28"/>
-          <w:szCs w:val="28"/>
-          <w:lang w:val="en-US"/>
-        </w:rPr>
-        <w:t xml:space="preserve"> = (</w:t>
-      </w:r>
-      <w:proofErr w:type="spellStart"/>
-      <w:r>
-        <w:rPr>
-          <w:sz w:val="28"/>
-          <w:szCs w:val="28"/>
-          <w:lang w:val="en-US"/>
-        </w:rPr>
-        <w:t>a^n</w:t>
-      </w:r>
-      <w:proofErr w:type="spellEnd"/>
-      <w:r>
-        <w:rPr>
-          <w:sz w:val="28"/>
-          <w:szCs w:val="28"/>
-          <w:lang w:val="en-US"/>
-        </w:rPr>
-        <w:t>/</w:t>
-      </w:r>
-      <w:proofErr w:type="gramStart"/>
-      <w:r>
-        <w:rPr>
-          <w:sz w:val="28"/>
-          <w:szCs w:val="28"/>
-          <w:lang w:val="en-US"/>
-        </w:rPr>
-        <w:t>2)^</w:t>
-      </w:r>
-      <w:proofErr w:type="gramEnd"/>
-      <w:r>
-        <w:rPr>
-          <w:sz w:val="28"/>
-          <w:szCs w:val="28"/>
-          <w:lang w:val="en-US"/>
-        </w:rPr>
-        <w:t>2 // If n is even</w:t>
+      <w:r>
+        <w:rPr>
+          <w:sz w:val="28"/>
+          <w:szCs w:val="28"/>
+          <w:lang w:val="en-US"/>
+        </w:rPr>
+        <w:t>a^n = (a^n/2)^2 // If n is even</w:t>
       </w:r>
     </w:p>
     <w:p>
@@ -4419,94 +3565,30 @@
           <w:lang w:val="en-US"/>
         </w:rPr>
       </w:pPr>
-      <w:proofErr w:type="spellStart"/>
-      <w:r>
-        <w:rPr>
-          <w:sz w:val="28"/>
-          <w:szCs w:val="28"/>
-          <w:lang w:val="en-US"/>
-        </w:rPr>
-        <w:t>a^n</w:t>
-      </w:r>
-      <w:proofErr w:type="spellEnd"/>
-      <w:r>
-        <w:rPr>
-          <w:sz w:val="28"/>
-          <w:szCs w:val="28"/>
-          <w:lang w:val="en-US"/>
-        </w:rPr>
-        <w:t xml:space="preserve"> = (</w:t>
-      </w:r>
-      <w:proofErr w:type="spellStart"/>
-      <w:r>
-        <w:rPr>
-          <w:sz w:val="28"/>
-          <w:szCs w:val="28"/>
-          <w:lang w:val="en-US"/>
-        </w:rPr>
-        <w:t>a^n</w:t>
-      </w:r>
-      <w:proofErr w:type="spellEnd"/>
-      <w:r>
-        <w:rPr>
-          <w:sz w:val="28"/>
-          <w:szCs w:val="28"/>
-          <w:lang w:val="en-US"/>
-        </w:rPr>
-        <w:t>/</w:t>
-      </w:r>
-      <w:proofErr w:type="gramStart"/>
-      <w:r>
-        <w:rPr>
-          <w:sz w:val="28"/>
-          <w:szCs w:val="28"/>
-          <w:lang w:val="en-US"/>
-        </w:rPr>
-        <w:t>2)^</w:t>
-      </w:r>
-      <w:proofErr w:type="gramEnd"/>
-      <w:r>
-        <w:rPr>
-          <w:sz w:val="28"/>
-          <w:szCs w:val="28"/>
-          <w:lang w:val="en-US"/>
-        </w:rPr>
-        <w:t>2 * a //if n is Odd</w:t>
-      </w:r>
-    </w:p>
-    <w:p>
-      <w:pPr>
-        <w:rPr>
-          <w:sz w:val="28"/>
-          <w:szCs w:val="28"/>
-          <w:lang w:val="en-US"/>
-        </w:rPr>
-      </w:pPr>
-      <w:r>
-        <w:rPr>
-          <w:sz w:val="28"/>
-          <w:szCs w:val="28"/>
-          <w:lang w:val="en-US"/>
-        </w:rPr>
-        <w:t xml:space="preserve">Time Complexity is </w:t>
-      </w:r>
-      <w:proofErr w:type="gramStart"/>
-      <w:r>
-        <w:rPr>
-          <w:sz w:val="28"/>
-          <w:szCs w:val="28"/>
-          <w:lang w:val="en-US"/>
-        </w:rPr>
-        <w:t>O(</w:t>
-      </w:r>
-      <w:proofErr w:type="gramEnd"/>
-      <w:r>
-        <w:rPr>
-          <w:sz w:val="28"/>
-          <w:szCs w:val="28"/>
-          <w:lang w:val="en-US"/>
-        </w:rPr>
-        <w:t>log n)</w:t>
+      <w:r>
+        <w:rPr>
+          <w:sz w:val="28"/>
+          <w:szCs w:val="28"/>
+          <w:lang w:val="en-US"/>
+        </w:rPr>
+        <w:t>a^n = (a^n/2)^2 * a //if n is Odd</w:t>
+      </w:r>
+    </w:p>
+    <w:p>
+      <w:pPr>
+        <w:rPr>
+          <w:sz w:val="28"/>
+          <w:szCs w:val="28"/>
+          <w:lang w:val="en-US"/>
+        </w:rPr>
+      </w:pPr>
+      <w:r>
+        <w:rPr>
+          <w:sz w:val="28"/>
+          <w:szCs w:val="28"/>
+          <w:lang w:val="en-US"/>
+        </w:rPr>
+        <w:t>Time Complexity is O(log n)</w:t>
       </w:r>
     </w:p>
     <w:p>
@@ -4683,26 +3765,375 @@
           <w:u w:val="single"/>
           <w:lang w:val="en-US"/>
         </w:rPr>
+        <w:t>POINTERS</w:t>
+      </w:r>
+    </w:p>
+    <w:p>
+      <w:pPr>
+        <w:rPr>
+          <w:b/>
+          <w:bCs/>
+          <w:sz w:val="28"/>
+          <w:szCs w:val="28"/>
+          <w:lang w:val="en-US"/>
+        </w:rPr>
+      </w:pPr>
+    </w:p>
+    <w:p>
+      <w:pPr>
+        <w:rPr>
+          <w:sz w:val="28"/>
+          <w:szCs w:val="28"/>
+          <w:lang w:val="en-US"/>
+        </w:rPr>
+      </w:pPr>
+    </w:p>
+    <w:p>
+      <w:pPr>
+        <w:rPr>
+          <w:sz w:val="28"/>
+          <w:szCs w:val="28"/>
+          <w:lang w:val="en-US"/>
+        </w:rPr>
+      </w:pPr>
+    </w:p>
+    <w:p>
+      <w:pPr>
+        <w:rPr>
+          <w:sz w:val="28"/>
+          <w:szCs w:val="28"/>
+          <w:lang w:val="en-US"/>
+        </w:rPr>
+      </w:pPr>
+    </w:p>
+    <w:p>
+      <w:pPr>
+        <w:rPr>
+          <w:sz w:val="28"/>
+          <w:szCs w:val="28"/>
+          <w:lang w:val="en-US"/>
+        </w:rPr>
+      </w:pPr>
+    </w:p>
+    <w:p>
+      <w:pPr>
+        <w:rPr>
+          <w:sz w:val="28"/>
+          <w:szCs w:val="28"/>
+          <w:lang w:val="en-US"/>
+        </w:rPr>
+      </w:pPr>
+    </w:p>
+    <w:p>
+      <w:pPr>
+        <w:rPr>
+          <w:sz w:val="28"/>
+          <w:szCs w:val="28"/>
+          <w:lang w:val="en-US"/>
+        </w:rPr>
+      </w:pPr>
+    </w:p>
+    <w:p>
+      <w:pPr>
+        <w:rPr>
+          <w:sz w:val="28"/>
+          <w:szCs w:val="28"/>
+          <w:lang w:val="en-US"/>
+        </w:rPr>
+      </w:pPr>
+    </w:p>
+    <w:p>
+      <w:pPr>
+        <w:rPr>
+          <w:sz w:val="28"/>
+          <w:szCs w:val="28"/>
+          <w:lang w:val="en-US"/>
+        </w:rPr>
+      </w:pPr>
+    </w:p>
+    <w:p>
+      <w:pPr>
+        <w:rPr>
+          <w:sz w:val="28"/>
+          <w:szCs w:val="28"/>
+          <w:lang w:val="en-US"/>
+        </w:rPr>
+      </w:pPr>
+    </w:p>
+    <w:p>
+      <w:pPr>
+        <w:rPr>
+          <w:sz w:val="28"/>
+          <w:szCs w:val="28"/>
+          <w:lang w:val="en-US"/>
+        </w:rPr>
+      </w:pPr>
+    </w:p>
+    <w:p>
+      <w:pPr>
+        <w:rPr>
+          <w:sz w:val="28"/>
+          <w:szCs w:val="28"/>
+          <w:lang w:val="en-US"/>
+        </w:rPr>
+      </w:pPr>
+    </w:p>
+    <w:p>
+      <w:pPr>
+        <w:rPr>
+          <w:sz w:val="28"/>
+          <w:szCs w:val="28"/>
+          <w:lang w:val="en-US"/>
+        </w:rPr>
+      </w:pPr>
+    </w:p>
+    <w:p>
+      <w:pPr>
+        <w:rPr>
+          <w:sz w:val="28"/>
+          <w:szCs w:val="28"/>
+          <w:lang w:val="en-US"/>
+        </w:rPr>
+      </w:pPr>
+    </w:p>
+    <w:p>
+      <w:pPr>
+        <w:rPr>
+          <w:sz w:val="28"/>
+          <w:szCs w:val="28"/>
+          <w:lang w:val="en-US"/>
+        </w:rPr>
+      </w:pPr>
+    </w:p>
+    <w:p>
+      <w:pPr>
+        <w:rPr>
+          <w:sz w:val="28"/>
+          <w:szCs w:val="28"/>
+          <w:lang w:val="en-US"/>
+        </w:rPr>
+      </w:pPr>
+    </w:p>
+    <w:p>
+      <w:pPr>
+        <w:rPr>
+          <w:sz w:val="28"/>
+          <w:szCs w:val="28"/>
+          <w:lang w:val="en-US"/>
+        </w:rPr>
+      </w:pPr>
+    </w:p>
+    <w:p>
+      <w:pPr>
+        <w:rPr>
+          <w:sz w:val="28"/>
+          <w:szCs w:val="28"/>
+          <w:lang w:val="en-US"/>
+        </w:rPr>
+      </w:pPr>
+    </w:p>
+    <w:p>
+      <w:pPr>
+        <w:rPr>
+          <w:sz w:val="28"/>
+          <w:szCs w:val="28"/>
+          <w:lang w:val="en-US"/>
+        </w:rPr>
+      </w:pPr>
+    </w:p>
+    <w:p>
+      <w:pPr>
+        <w:rPr>
+          <w:sz w:val="28"/>
+          <w:szCs w:val="28"/>
+          <w:lang w:val="en-US"/>
+        </w:rPr>
+      </w:pPr>
+    </w:p>
+    <w:p>
+      <w:pPr>
+        <w:rPr>
+          <w:sz w:val="28"/>
+          <w:szCs w:val="28"/>
+          <w:lang w:val="en-US"/>
+        </w:rPr>
+      </w:pPr>
+    </w:p>
+    <w:p>
+      <w:pPr>
+        <w:rPr>
+          <w:sz w:val="28"/>
+          <w:szCs w:val="28"/>
+          <w:lang w:val="en-US"/>
+        </w:rPr>
+      </w:pPr>
+    </w:p>
+    <w:p>
+      <w:pPr>
+        <w:jc w:val="center"/>
+        <w:rPr>
+          <w:b/>
+          <w:bCs/>
+          <w:sz w:val="40"/>
+          <w:szCs w:val="40"/>
+          <w:u w:val="single"/>
+          <w:lang w:val="en-US"/>
+        </w:rPr>
+      </w:pPr>
+      <w:r>
+        <w:rPr>
+          <w:b/>
+          <w:bCs/>
+          <w:sz w:val="40"/>
+          <w:szCs w:val="40"/>
+          <w:u w:val="single"/>
+          <w:lang w:val="en-US"/>
+        </w:rPr>
         <w:lastRenderedPageBreak/>
-        <w:t>POINTERS</w:t>
-      </w:r>
-    </w:p>
-    <w:p>
-      <w:pPr>
-        <w:rPr>
-          <w:b/>
-          <w:bCs/>
-          <w:sz w:val="28"/>
-          <w:szCs w:val="28"/>
-          <w:lang w:val="en-US"/>
-        </w:rPr>
-      </w:pPr>
-    </w:p>
-    <w:p>
-      <w:pPr>
-        <w:rPr>
-          <w:sz w:val="28"/>
-          <w:szCs w:val="28"/>
+        <w:t>RECURSION</w:t>
+      </w:r>
+    </w:p>
+    <w:p>
+      <w:pPr>
+        <w:rPr>
+          <w:b/>
+          <w:bCs/>
+          <w:sz w:val="28"/>
+          <w:szCs w:val="28"/>
+          <w:lang w:val="en-US"/>
+        </w:rPr>
+      </w:pPr>
+      <w:r>
+        <w:rPr>
+          <w:b/>
+          <w:bCs/>
+          <w:sz w:val="28"/>
+          <w:szCs w:val="28"/>
+          <w:lang w:val="en-US"/>
+        </w:rPr>
+        <w:t>Problems :</w:t>
+      </w:r>
+    </w:p>
+    <w:p>
+      <w:pPr>
+        <w:pStyle w:val="ListParagraph"/>
+        <w:numPr>
+          <w:ilvl w:val="0"/>
+          <w:numId w:val="11"/>
+        </w:numPr>
+        <w:rPr>
+          <w:sz w:val="28"/>
+          <w:szCs w:val="28"/>
+          <w:lang w:val="en-US"/>
+        </w:rPr>
+      </w:pPr>
+      <w:r>
+        <w:rPr>
+          <w:sz w:val="28"/>
+          <w:szCs w:val="28"/>
+          <w:lang w:val="en-US"/>
+        </w:rPr>
+        <w:t>Fibonacci Number</w:t>
+      </w:r>
+    </w:p>
+    <w:p>
+      <w:pPr>
+        <w:pStyle w:val="ListParagraph"/>
+        <w:numPr>
+          <w:ilvl w:val="0"/>
+          <w:numId w:val="11"/>
+        </w:numPr>
+        <w:rPr>
+          <w:sz w:val="28"/>
+          <w:szCs w:val="28"/>
+          <w:lang w:val="en-US"/>
+        </w:rPr>
+      </w:pPr>
+      <w:r>
+        <w:rPr>
+          <w:sz w:val="28"/>
+          <w:szCs w:val="28"/>
+          <w:lang w:val="en-US"/>
+        </w:rPr>
+        <w:t>Climbing Stairs</w:t>
+      </w:r>
+      <w:r>
+        <w:rPr>
+          <w:sz w:val="28"/>
+          <w:szCs w:val="28"/>
+          <w:lang w:val="en-US"/>
+        </w:rPr>
+        <w:t xml:space="preserve"> (Leet</w:t>
+      </w:r>
+      <w:r>
+        <w:rPr>
+          <w:sz w:val="28"/>
+          <w:szCs w:val="28"/>
+          <w:lang w:val="en-US"/>
+        </w:rPr>
+        <w:t xml:space="preserve"> </w:t>
+      </w:r>
+      <w:r>
+        <w:rPr>
+          <w:sz w:val="28"/>
+          <w:szCs w:val="28"/>
+          <w:lang w:val="en-US"/>
+        </w:rPr>
+        <w:t>code 70)</w:t>
+      </w:r>
+    </w:p>
+    <w:p>
+      <w:pPr>
+        <w:pStyle w:val="ListParagraph"/>
+        <w:numPr>
+          <w:ilvl w:val="0"/>
+          <w:numId w:val="11"/>
+        </w:numPr>
+        <w:rPr>
+          <w:sz w:val="28"/>
+          <w:szCs w:val="28"/>
+          <w:lang w:val="en-US"/>
+        </w:rPr>
+      </w:pPr>
+      <w:r>
+        <w:rPr>
+          <w:sz w:val="28"/>
+          <w:szCs w:val="28"/>
+          <w:lang w:val="en-US"/>
+        </w:rPr>
+        <w:t>Print Digits of a number (VS code)</w:t>
+      </w:r>
+      <w:r>
+        <w:rPr>
+          <w:sz w:val="28"/>
+          <w:szCs w:val="28"/>
+          <w:lang w:val="en-US"/>
+        </w:rPr>
+        <w:t xml:space="preserve"> </w:t>
+      </w:r>
+    </w:p>
+    <w:p>
+      <w:pPr>
+        <w:jc w:val="center"/>
+        <w:rPr>
+          <w:b/>
+          <w:bCs/>
+          <w:sz w:val="40"/>
+          <w:szCs w:val="40"/>
+          <w:u w:val="single"/>
+          <w:lang w:val="en-US"/>
+        </w:rPr>
+      </w:pPr>
+    </w:p>
+    <w:p>
+      <w:pPr>
+        <w:jc w:val="center"/>
+        <w:rPr>
+          <w:b/>
+          <w:bCs/>
+          <w:sz w:val="40"/>
+          <w:szCs w:val="40"/>
+          <w:u w:val="single"/>
           <w:lang w:val="en-US"/>
         </w:rPr>
       </w:pPr>
@@ -4726,6 +4157,92 @@
 <file path=word/numbering.xml><?xml version="1.0" encoding="utf-8"?>
 <w:numbering xmlns:wpc="http://schemas.microsoft.com/office/word/2010/wordprocessingCanvas" xmlns:cx="http://schemas.microsoft.com/office/drawing/2014/chartex" xmlns:cx1="http://schemas.microsoft.com/office/drawing/2015/9/8/chartex" xmlns:cx2="http://schemas.microsoft.com/office/drawing/2015/10/21/chartex" xmlns:cx3="http://schemas.microsoft.com/office/drawing/2016/5/9/chartex" xmlns:cx4="http://schemas.microsoft.com/office/drawing/2016/5/10/chartex" xmlns:cx5="http://schemas.microsoft.com/office/drawing/2016/5/11/chartex" xmlns:cx6="http://schemas.microsoft.com/office/drawing/2016/5/12/chartex" xmlns:cx7="http://schemas.microsoft.com/office/drawing/2016/5/13/chartex" xmlns:cx8="http://schemas.microsoft.com/office/drawing/2016/5/14/chartex" xmlns:mc="http://schemas.openxmlformats.org/markup-compatibility/2006" xmlns:aink="http://schemas.microsoft.com/office/drawing/2016/ink" xmlns:am3d="http://schemas.microsoft.com/office/drawing/2017/model3d" xmlns:o="urn:schemas-microsoft-com:office:office" xmlns:oel="http://schemas.microsoft.com/office/2019/extlst" xmlns:r="http://schemas.openxmlformats.org/officeDocument/2006/relationships" xmlns:m="http://schemas.openxmlformats.org/officeDocument/2006/math" xmlns:v="urn:schemas-microsoft-com:vml" xmlns:wp14="http://schemas.microsoft.com/office/word/2010/wordprocessingDrawing" xmlns:wp="http://schemas.openxmlformats.org/drawingml/2006/wordprocessingDrawing" xmlns:w10="urn:schemas-microsoft-com:office:word" xmlns:w="http://schemas.openxmlformats.org/wordprocessingml/2006/main" xmlns:w14="http://schemas.microsoft.com/office/word/2010/wordml" xmlns:w15="http://schemas.microsoft.com/office/word/2012/wordml" xmlns:w16cex="http://schemas.microsoft.com/office/word/2018/wordml/cex" xmlns:w16cid="http://schemas.microsoft.com/office/word/2016/wordml/cid" xmlns:w16="http://schemas.microsoft.com/office/word/2018/wordml" xmlns:w16sdtdh="http://schemas.microsoft.com/office/word/2020/wordml/sdtdatahash" xmlns:w16se="http://schemas.microsoft.com/office/word/2015/wordml/symex" xmlns:wpg="http://schemas.microsoft.com/office/word/2010/wordprocessingGroup" xmlns:wpi="http://schemas.microsoft.com/office/word/2010/wordprocessingInk" xmlns:wne="http://schemas.microsoft.com/office/word/2006/wordml" xmlns:wps="http://schemas.microsoft.com/office/word/2010/wordprocessingShape" mc:Ignorable="w14 w15 w16se w16cid w16 w16cex w16sdtdh wp14">
   <w:abstractNum w:abstractNumId="0" w15:restartNumberingAfterBreak="0">
+    <w:nsid w:val="03772A45"/>
+    <w:multiLevelType w:val="hybridMultilevel"/>
+    <w:tmpl w:val="9DB4923E"/>
+    <w:lvl w:ilvl="0" w:tplc="4009000F">
+      <w:start w:val="1"/>
+      <w:numFmt w:val="decimal"/>
+      <w:lvlText w:val="%1."/>
+      <w:lvlJc w:val="left"/>
+      <w:pPr>
+        <w:ind w:left="720" w:hanging="360"/>
+      </w:pPr>
+    </w:lvl>
+    <w:lvl w:ilvl="1" w:tplc="40090019" w:tentative="1">
+      <w:start w:val="1"/>
+      <w:numFmt w:val="lowerLetter"/>
+      <w:lvlText w:val="%2."/>
+      <w:lvlJc w:val="left"/>
+      <w:pPr>
+        <w:ind w:left="1440" w:hanging="360"/>
+      </w:pPr>
+    </w:lvl>
+    <w:lvl w:ilvl="2" w:tplc="4009001B" w:tentative="1">
+      <w:start w:val="1"/>
+      <w:numFmt w:val="lowerRoman"/>
+      <w:lvlText w:val="%3."/>
+      <w:lvlJc w:val="right"/>
+      <w:pPr>
+        <w:ind w:left="2160" w:hanging="180"/>
+      </w:pPr>
+    </w:lvl>
+    <w:lvl w:ilvl="3" w:tplc="4009000F" w:tentative="1">
+      <w:start w:val="1"/>
+      <w:numFmt w:val="decimal"/>
+      <w:lvlText w:val="%4."/>
+      <w:lvlJc w:val="left"/>
+      <w:pPr>
+        <w:ind w:left="2880" w:hanging="360"/>
+      </w:pPr>
+    </w:lvl>
+    <w:lvl w:ilvl="4" w:tplc="40090019" w:tentative="1">
+      <w:start w:val="1"/>
+      <w:numFmt w:val="lowerLetter"/>
+      <w:lvlText w:val="%5."/>
+      <w:lvlJc w:val="left"/>
+      <w:pPr>
+        <w:ind w:left="3600" w:hanging="360"/>
+      </w:pPr>
+    </w:lvl>
+    <w:lvl w:ilvl="5" w:tplc="4009001B" w:tentative="1">
+      <w:start w:val="1"/>
+      <w:numFmt w:val="lowerRoman"/>
+      <w:lvlText w:val="%6."/>
+      <w:lvlJc w:val="right"/>
+      <w:pPr>
+        <w:ind w:left="4320" w:hanging="180"/>
+      </w:pPr>
+    </w:lvl>
+    <w:lvl w:ilvl="6" w:tplc="4009000F" w:tentative="1">
+      <w:start w:val="1"/>
+      <w:numFmt w:val="decimal"/>
+      <w:lvlText w:val="%7."/>
+      <w:lvlJc w:val="left"/>
+      <w:pPr>
+        <w:ind w:left="5040" w:hanging="360"/>
+      </w:pPr>
+    </w:lvl>
+    <w:lvl w:ilvl="7" w:tplc="40090019" w:tentative="1">
+      <w:start w:val="1"/>
+      <w:numFmt w:val="lowerLetter"/>
+      <w:lvlText w:val="%8."/>
+      <w:lvlJc w:val="left"/>
+      <w:pPr>
+        <w:ind w:left="5760" w:hanging="360"/>
+      </w:pPr>
+    </w:lvl>
+    <w:lvl w:ilvl="8" w:tplc="4009001B" w:tentative="1">
+      <w:start w:val="1"/>
+      <w:numFmt w:val="lowerRoman"/>
+      <w:lvlText w:val="%9."/>
+      <w:lvlJc w:val="right"/>
+      <w:pPr>
+        <w:ind w:left="6480" w:hanging="180"/>
+      </w:pPr>
+    </w:lvl>
+  </w:abstractNum>
+  <w:abstractNum w:abstractNumId="1" w15:restartNumberingAfterBreak="0">
     <w:nsid w:val="24C72B09"/>
     <w:multiLevelType w:val="hybridMultilevel"/>
     <w:tmpl w:val="4B42A41C"/>
@@ -4838,7 +4355,7 @@
       </w:rPr>
     </w:lvl>
   </w:abstractNum>
-  <w:abstractNum w:abstractNumId="1" w15:restartNumberingAfterBreak="0">
+  <w:abstractNum w:abstractNumId="2" w15:restartNumberingAfterBreak="0">
     <w:nsid w:val="31694268"/>
     <w:multiLevelType w:val="hybridMultilevel"/>
     <w:tmpl w:val="8C426BFA"/>
@@ -4924,7 +4441,7 @@
       </w:pPr>
     </w:lvl>
   </w:abstractNum>
-  <w:abstractNum w:abstractNumId="2" w15:restartNumberingAfterBreak="0">
+  <w:abstractNum w:abstractNumId="3" w15:restartNumberingAfterBreak="0">
     <w:nsid w:val="32826305"/>
     <w:multiLevelType w:val="hybridMultilevel"/>
     <w:tmpl w:val="E7CC0604"/>
@@ -5037,7 +4554,7 @@
       </w:rPr>
     </w:lvl>
   </w:abstractNum>
-  <w:abstractNum w:abstractNumId="3" w15:restartNumberingAfterBreak="0">
+  <w:abstractNum w:abstractNumId="4" w15:restartNumberingAfterBreak="0">
     <w:nsid w:val="37F314A7"/>
     <w:multiLevelType w:val="hybridMultilevel"/>
     <w:tmpl w:val="F8C432C0"/>
@@ -5150,7 +4667,7 @@
       </w:rPr>
     </w:lvl>
   </w:abstractNum>
-  <w:abstractNum w:abstractNumId="4" w15:restartNumberingAfterBreak="0">
+  <w:abstractNum w:abstractNumId="5" w15:restartNumberingAfterBreak="0">
     <w:nsid w:val="5D751551"/>
     <w:multiLevelType w:val="hybridMultilevel"/>
     <w:tmpl w:val="1540AA9A"/>
@@ -5236,7 +4753,7 @@
       </w:pPr>
     </w:lvl>
   </w:abstractNum>
-  <w:abstractNum w:abstractNumId="5" w15:restartNumberingAfterBreak="0">
+  <w:abstractNum w:abstractNumId="6" w15:restartNumberingAfterBreak="0">
     <w:nsid w:val="70BD431C"/>
     <w:multiLevelType w:val="hybridMultilevel"/>
     <w:tmpl w:val="751AF704"/>
@@ -5322,7 +4839,7 @@
       </w:pPr>
     </w:lvl>
   </w:abstractNum>
-  <w:abstractNum w:abstractNumId="6" w15:restartNumberingAfterBreak="0">
+  <w:abstractNum w:abstractNumId="7" w15:restartNumberingAfterBreak="0">
     <w:nsid w:val="78D978C1"/>
     <w:multiLevelType w:val="hybridMultilevel"/>
     <w:tmpl w:val="A63E3218"/>
@@ -5435,7 +4952,7 @@
       </w:rPr>
     </w:lvl>
   </w:abstractNum>
-  <w:abstractNum w:abstractNumId="7" w15:restartNumberingAfterBreak="0">
+  <w:abstractNum w:abstractNumId="8" w15:restartNumberingAfterBreak="0">
     <w:nsid w:val="7BEB4525"/>
     <w:multiLevelType w:val="hybridMultilevel"/>
     <w:tmpl w:val="C81EB56A"/>
@@ -5521,7 +5038,7 @@
       </w:pPr>
     </w:lvl>
   </w:abstractNum>
-  <w:abstractNum w:abstractNumId="8" w15:restartNumberingAfterBreak="0">
+  <w:abstractNum w:abstractNumId="9" w15:restartNumberingAfterBreak="0">
     <w:nsid w:val="7DEF199D"/>
     <w:multiLevelType w:val="hybridMultilevel"/>
     <w:tmpl w:val="C6508DCA"/>
@@ -5607,7 +5124,7 @@
       </w:pPr>
     </w:lvl>
   </w:abstractNum>
-  <w:abstractNum w:abstractNumId="9" w15:restartNumberingAfterBreak="0">
+  <w:abstractNum w:abstractNumId="10" w15:restartNumberingAfterBreak="0">
     <w:nsid w:val="7F566618"/>
     <w:multiLevelType w:val="hybridMultilevel"/>
     <w:tmpl w:val="C5C6C2FE"/>
@@ -5721,34 +5238,37 @@
     </w:lvl>
   </w:abstractNum>
   <w:num w:numId="1" w16cid:durableId="836654922">
+    <w:abstractNumId w:val="6"/>
+  </w:num>
+  <w:num w:numId="2" w16cid:durableId="171645666">
+    <w:abstractNumId w:val="7"/>
+  </w:num>
+  <w:num w:numId="3" w16cid:durableId="1021666724">
+    <w:abstractNumId w:val="10"/>
+  </w:num>
+  <w:num w:numId="4" w16cid:durableId="802386475">
+    <w:abstractNumId w:val="4"/>
+  </w:num>
+  <w:num w:numId="5" w16cid:durableId="634062281">
+    <w:abstractNumId w:val="1"/>
+  </w:num>
+  <w:num w:numId="6" w16cid:durableId="927079479">
+    <w:abstractNumId w:val="3"/>
+  </w:num>
+  <w:num w:numId="7" w16cid:durableId="594023770">
     <w:abstractNumId w:val="5"/>
   </w:num>
-  <w:num w:numId="2" w16cid:durableId="171645666">
-    <w:abstractNumId w:val="6"/>
-  </w:num>
-  <w:num w:numId="3" w16cid:durableId="1021666724">
+  <w:num w:numId="8" w16cid:durableId="543447268">
     <w:abstractNumId w:val="9"/>
   </w:num>
-  <w:num w:numId="4" w16cid:durableId="802386475">
-    <w:abstractNumId w:val="3"/>
-  </w:num>
-  <w:num w:numId="5" w16cid:durableId="634062281">
-    <w:abstractNumId w:val="0"/>
-  </w:num>
-  <w:num w:numId="6" w16cid:durableId="927079479">
+  <w:num w:numId="9" w16cid:durableId="1491093873">
     <w:abstractNumId w:val="2"/>
   </w:num>
-  <w:num w:numId="7" w16cid:durableId="594023770">
-    <w:abstractNumId w:val="4"/>
-  </w:num>
-  <w:num w:numId="8" w16cid:durableId="543447268">
+  <w:num w:numId="10" w16cid:durableId="665980711">
     <w:abstractNumId w:val="8"/>
   </w:num>
-  <w:num w:numId="9" w16cid:durableId="1491093873">
-    <w:abstractNumId w:val="1"/>
-  </w:num>
-  <w:num w:numId="10" w16cid:durableId="665980711">
-    <w:abstractNumId w:val="7"/>
+  <w:num w:numId="11" w16cid:durableId="848443779">
+    <w:abstractNumId w:val="0"/>
   </w:num>
 </w:numbering>
 </file>

</xml_diff>